<commit_message>
another commit foe readme
</commit_message>
<xml_diff>
--- a/README.docx
+++ b/README.docx
@@ -4,7 +4,7 @@
   <w:body>
     <w:p>
       <w:pPr>
-        <w:pStyle w:val="Normal1"/>
+        <w:pStyle w:val="LOnormal"/>
         <w:pageBreakBefore w:val="false"/>
         <w:spacing w:lineRule="auto" w:line="240"/>
         <w:jc w:val="center"/>
@@ -69,7 +69,7 @@
     </w:p>
     <w:p>
       <w:pPr>
-        <w:pStyle w:val="Normal1"/>
+        <w:pStyle w:val="LOnormal"/>
         <w:pageBreakBefore w:val="false"/>
         <w:spacing w:lineRule="auto" w:line="240"/>
         <w:rPr>
@@ -93,7 +93,7 @@
     </w:p>
     <w:p>
       <w:pPr>
-        <w:pStyle w:val="Normal1"/>
+        <w:pStyle w:val="LOnormal"/>
         <w:pageBreakBefore w:val="false"/>
         <w:spacing w:lineRule="auto" w:line="240"/>
         <w:rPr>
@@ -117,7 +117,7 @@
     </w:p>
     <w:p>
       <w:pPr>
-        <w:pStyle w:val="Normal1"/>
+        <w:pStyle w:val="LOnormal"/>
         <w:pageBreakBefore w:val="false"/>
         <w:spacing w:lineRule="auto" w:line="240"/>
         <w:rPr>
@@ -141,7 +141,7 @@
     </w:p>
     <w:p>
       <w:pPr>
-        <w:pStyle w:val="Normal1"/>
+        <w:pStyle w:val="LOnormal"/>
         <w:pageBreakBefore w:val="false"/>
         <w:spacing w:lineRule="auto" w:line="240"/>
         <w:rPr>
@@ -184,7 +184,7 @@
     </w:p>
     <w:p>
       <w:pPr>
-        <w:pStyle w:val="Normal1"/>
+        <w:pStyle w:val="LOnormal"/>
         <w:pageBreakBefore w:val="false"/>
         <w:rPr/>
       </w:pPr>
@@ -244,7 +244,7 @@
     </w:p>
     <w:p>
       <w:pPr>
-        <w:pStyle w:val="Normal1"/>
+        <w:pStyle w:val="LOnormal"/>
         <w:pageBreakBefore w:val="false"/>
         <w:spacing w:lineRule="auto" w:line="240"/>
         <w:rPr>
@@ -268,7 +268,7 @@
     </w:p>
     <w:p>
       <w:pPr>
-        <w:pStyle w:val="Normal1"/>
+        <w:pStyle w:val="LOnormal"/>
         <w:pageBreakBefore w:val="false"/>
         <w:spacing w:lineRule="auto" w:line="240"/>
         <w:rPr>
@@ -292,7 +292,7 @@
     </w:p>
     <w:p>
       <w:pPr>
-        <w:pStyle w:val="Normal1"/>
+        <w:pStyle w:val="LOnormal"/>
         <w:pageBreakBefore w:val="false"/>
         <w:spacing w:lineRule="auto" w:line="240"/>
         <w:rPr>
@@ -316,7 +316,7 @@
     </w:p>
     <w:p>
       <w:pPr>
-        <w:pStyle w:val="Normal1"/>
+        <w:pStyle w:val="LOnormal"/>
         <w:pageBreakBefore w:val="false"/>
         <w:spacing w:lineRule="auto" w:line="240"/>
         <w:rPr>
@@ -340,7 +340,7 @@
     </w:p>
     <w:p>
       <w:pPr>
-        <w:pStyle w:val="Normal1"/>
+        <w:pStyle w:val="LOnormal"/>
         <w:pageBreakBefore w:val="false"/>
         <w:spacing w:lineRule="auto" w:line="240"/>
         <w:rPr>
@@ -361,7 +361,7 @@
     </w:p>
     <w:p>
       <w:pPr>
-        <w:pStyle w:val="Normal1"/>
+        <w:pStyle w:val="LOnormal"/>
         <w:pageBreakBefore w:val="false"/>
         <w:spacing w:lineRule="auto" w:line="240"/>
         <w:rPr>
@@ -382,7 +382,7 @@
     </w:p>
     <w:p>
       <w:pPr>
-        <w:pStyle w:val="Normal1"/>
+        <w:pStyle w:val="LOnormal"/>
         <w:pageBreakBefore w:val="false"/>
         <w:spacing w:lineRule="auto" w:line="240"/>
         <w:rPr>
@@ -403,7 +403,7 @@
     </w:p>
     <w:p>
       <w:pPr>
-        <w:pStyle w:val="Normal1"/>
+        <w:pStyle w:val="LOnormal"/>
         <w:pageBreakBefore w:val="false"/>
         <w:spacing w:lineRule="auto" w:line="240"/>
         <w:rPr>
@@ -424,7 +424,7 @@
     </w:p>
     <w:p>
       <w:pPr>
-        <w:pStyle w:val="Normal1"/>
+        <w:pStyle w:val="LOnormal"/>
         <w:pageBreakBefore w:val="false"/>
         <w:spacing w:lineRule="auto" w:line="240"/>
         <w:rPr>
@@ -446,7 +446,7 @@
     </w:p>
     <w:p>
       <w:pPr>
-        <w:pStyle w:val="Normal1"/>
+        <w:pStyle w:val="LOnormal"/>
         <w:pageBreakBefore w:val="false"/>
         <w:ind w:left="0" w:hanging="0"/>
         <w:rPr/>
@@ -458,7 +458,7 @@
     </w:p>
     <w:p>
       <w:pPr>
-        <w:pStyle w:val="Normal1"/>
+        <w:pStyle w:val="LOnormal"/>
         <w:pageBreakBefore w:val="false"/>
         <w:numPr>
           <w:ilvl w:val="0"/>
@@ -480,7 +480,7 @@
     </w:p>
     <w:p>
       <w:pPr>
-        <w:pStyle w:val="Normal1"/>
+        <w:pStyle w:val="LOnormal"/>
         <w:pageBreakBefore w:val="false"/>
         <w:spacing w:lineRule="auto" w:line="240" w:before="240" w:after="240"/>
         <w:ind w:left="0" w:hanging="0"/>
@@ -490,15 +490,10 @@
           <w:b w:val="false"/>
         </w:rPr>
       </w:pPr>
-      <w:hyperlink r:id="rId3">
+      <w:hyperlink r:id="rId4">
         <w:r>
-          <w:rPr>
-            <w:b w:val="false"/>
-            <w:color w:val="1155CC"/>
-            <w:u w:val="single"/>
-          </w:rPr>
           <w:drawing>
-            <wp:anchor behindDoc="0" distT="114300" distB="114300" distL="114300" distR="114300" simplePos="0" locked="0" layoutInCell="0" allowOverlap="1" relativeHeight="2">
+            <wp:anchor behindDoc="0" distT="114300" distB="114300" distL="114300" distR="114300" simplePos="0" locked="0" layoutInCell="0" allowOverlap="1" relativeHeight="4">
               <wp:simplePos x="0" y="0"/>
               <wp:positionH relativeFrom="column">
                 <wp:posOffset>19050</wp:posOffset>
@@ -523,7 +518,7 @@
                       </pic:cNvPicPr>
                     </pic:nvPicPr>
                     <pic:blipFill>
-                      <a:blip r:embed="rId4"/>
+                      <a:blip r:embed="rId3"/>
                       <a:stretch>
                         <a:fillRect/>
                       </a:stretch>
@@ -550,12 +545,20 @@
           <w:color w:val="1155CC"/>
           <w:u w:val="single"/>
         </w:rPr>
-        <w:t>https://xd.adobe.com/view/8f508786-904c-4deb-8e1d-a95fd395552c-da03/grid</w:t>
-      </w:r>
-    </w:p>
-    <w:p>
-      <w:pPr>
-        <w:pStyle w:val="Normal1"/>
+        <w:t>h</w:t>
+      </w:r>
+      <w:r>
+        <w:rPr>
+          <w:b w:val="false"/>
+          <w:color w:val="1155CC"/>
+          <w:u w:val="single"/>
+        </w:rPr>
+        <w:t>ttps://xd.adobe.com/view/8f508786-904c-4deb-8e1d-a95fd395552c-da03/grid</w:t>
+      </w:r>
+    </w:p>
+    <w:p>
+      <w:pPr>
+        <w:pStyle w:val="LOnormal"/>
         <w:pageBreakBefore w:val="false"/>
         <w:spacing w:lineRule="auto" w:line="240" w:before="240" w:after="240"/>
         <w:ind w:left="0" w:hanging="0"/>
@@ -573,7 +576,7 @@
     </w:p>
     <w:p>
       <w:pPr>
-        <w:pStyle w:val="Normal1"/>
+        <w:pStyle w:val="LOnormal"/>
         <w:pageBreakBefore w:val="false"/>
         <w:numPr>
           <w:ilvl w:val="0"/>
@@ -596,7 +599,7 @@
     </w:p>
     <w:p>
       <w:pPr>
-        <w:pStyle w:val="Normal1"/>
+        <w:pStyle w:val="LOnormal"/>
         <w:pageBreakBefore w:val="false"/>
         <w:numPr>
           <w:ilvl w:val="0"/>
@@ -619,7 +622,7 @@
     </w:p>
     <w:p>
       <w:pPr>
-        <w:pStyle w:val="Normal1"/>
+        <w:pStyle w:val="LOnormal"/>
         <w:pageBreakBefore w:val="false"/>
         <w:numPr>
           <w:ilvl w:val="0"/>
@@ -642,7 +645,7 @@
     </w:p>
     <w:p>
       <w:pPr>
-        <w:pStyle w:val="Normal1"/>
+        <w:pStyle w:val="LOnormal"/>
         <w:pageBreakBefore w:val="false"/>
         <w:numPr>
           <w:ilvl w:val="0"/>
@@ -665,7 +668,7 @@
     </w:p>
     <w:p>
       <w:pPr>
-        <w:pStyle w:val="Normal1"/>
+        <w:pStyle w:val="LOnormal"/>
         <w:pageBreakBefore w:val="false"/>
         <w:numPr>
           <w:ilvl w:val="0"/>
@@ -688,7 +691,7 @@
     </w:p>
     <w:p>
       <w:pPr>
-        <w:pStyle w:val="Normal1"/>
+        <w:pStyle w:val="LOnormal"/>
         <w:pageBreakBefore w:val="false"/>
         <w:spacing w:lineRule="auto" w:line="240" w:before="240" w:after="240"/>
         <w:ind w:left="720" w:hanging="0"/>
@@ -705,7 +708,7 @@
     </w:p>
     <w:p>
       <w:pPr>
-        <w:pStyle w:val="Normal1"/>
+        <w:pStyle w:val="LOnormal"/>
         <w:pageBreakBefore w:val="false"/>
         <w:numPr>
           <w:ilvl w:val="0"/>
@@ -728,7 +731,7 @@
     </w:p>
     <w:p>
       <w:pPr>
-        <w:pStyle w:val="Normal1"/>
+        <w:pStyle w:val="LOnormal"/>
         <w:pageBreakBefore w:val="false"/>
         <w:numPr>
           <w:ilvl w:val="0"/>
@@ -750,7 +753,7 @@
     </w:p>
     <w:p>
       <w:pPr>
-        <w:pStyle w:val="Normal1"/>
+        <w:pStyle w:val="LOnormal"/>
         <w:pageBreakBefore w:val="false"/>
         <w:numPr>
           <w:ilvl w:val="0"/>
@@ -772,7 +775,7 @@
     </w:p>
     <w:p>
       <w:pPr>
-        <w:pStyle w:val="Normal1"/>
+        <w:pStyle w:val="LOnormal"/>
         <w:pageBreakBefore w:val="false"/>
         <w:numPr>
           <w:ilvl w:val="0"/>
@@ -794,7 +797,7 @@
     </w:p>
     <w:p>
       <w:pPr>
-        <w:pStyle w:val="Normal1"/>
+        <w:pStyle w:val="LOnormal"/>
         <w:pageBreakBefore w:val="false"/>
         <w:numPr>
           <w:ilvl w:val="0"/>
@@ -816,7 +819,7 @@
     </w:p>
     <w:p>
       <w:pPr>
-        <w:pStyle w:val="Normal1"/>
+        <w:pStyle w:val="LOnormal"/>
         <w:pageBreakBefore w:val="false"/>
         <w:numPr>
           <w:ilvl w:val="0"/>
@@ -833,14 +836,20 @@
       <w:r>
         <w:rPr>
           <w:b w:val="false"/>
+          <w:color w:val="158466"/>
         </w:rPr>
         <w:t>En la vista mobile, al hacer click sobre el botón “Filtrá por” se debe mostrar la pantalla de filtros, y al hacer click en la cruz de la pantalla de filtros se debe ocultar.</w:t>
+      </w:r>
+      <w:r>
+        <w:rPr>
+          <w:b w:val="false"/>
+        </w:rPr>
         <w:br/>
       </w:r>
     </w:p>
     <w:p>
       <w:pPr>
-        <w:pStyle w:val="Normal1"/>
+        <w:pStyle w:val="LOnormal"/>
         <w:pageBreakBefore w:val="false"/>
         <w:numPr>
           <w:ilvl w:val="0"/>
@@ -849,20 +858,20 @@
         <w:spacing w:lineRule="auto" w:line="240" w:beforeAutospacing="0" w:before="0" w:after="240"/>
         <w:ind w:left="720" w:hanging="360"/>
         <w:rPr>
-          <w:b w:val="false"/>
-          <w:b w:val="false"/>
-        </w:rPr>
-      </w:pPr>
-      <w:r>
-        <w:rPr>
-          <w:b w:val="false"/>
+          <w:color w:val="158466"/>
+        </w:rPr>
+      </w:pPr>
+      <w:r>
+        <w:rPr>
+          <w:b w:val="false"/>
+          <w:color w:val="158466"/>
         </w:rPr>
         <w:t>Al hacer click sobre el botón “Ver más productos” al final de la grilla, agregar los items del archivo products.json al listado de productos existentes.</w:t>
       </w:r>
     </w:p>
     <w:p>
       <w:pPr>
-        <w:pStyle w:val="Normal1"/>
+        <w:pStyle w:val="LOnormal"/>
         <w:pageBreakBefore w:val="false"/>
         <w:spacing w:lineRule="auto" w:line="240" w:before="240" w:after="240"/>
         <w:rPr>
@@ -878,7 +887,7 @@
     </w:p>
     <w:p>
       <w:pPr>
-        <w:pStyle w:val="Normal1"/>
+        <w:pStyle w:val="LOnormal"/>
         <w:pageBreakBefore w:val="false"/>
         <w:numPr>
           <w:ilvl w:val="0"/>
@@ -887,20 +896,20 @@
         <w:spacing w:lineRule="auto" w:line="240" w:before="240" w:after="240"/>
         <w:ind w:left="720" w:hanging="360"/>
         <w:rPr>
-          <w:b w:val="false"/>
-          <w:b w:val="false"/>
-        </w:rPr>
-      </w:pPr>
-      <w:r>
-        <w:rPr>
-          <w:b w:val="false"/>
+          <w:color w:val="00A933"/>
+        </w:rPr>
+      </w:pPr>
+      <w:r>
+        <w:rPr>
+          <w:b w:val="false"/>
+          <w:color w:val="00A933"/>
         </w:rPr>
         <w:t>Basado en el archivo HTML, crear uno igual pero en formato PHP. Los ítems de la grilla se deben cargar iterando el array que se encuentra en el archivo products.php.</w:t>
       </w:r>
     </w:p>
     <w:p>
       <w:pPr>
-        <w:pStyle w:val="Normal1"/>
+        <w:pStyle w:val="LOnormal"/>
         <w:pageBreakBefore w:val="false"/>
         <w:ind w:left="720" w:hanging="0"/>
         <w:rPr/>
@@ -915,7 +924,7 @@
       <w:footerReference w:type="first" r:id="rId7"/>
       <w:type w:val="nextPage"/>
       <w:pgSz w:w="12240" w:h="20160"/>
-      <w:pgMar w:left="1440" w:right="1440" w:header="0" w:top="1440" w:footer="0" w:bottom="720" w:gutter="0"/>
+      <w:pgMar w:left="1440" w:right="1440" w:header="0" w:top="1440" w:footer="0" w:bottom="0" w:gutter="0"/>
       <w:pgNumType w:start="1" w:fmt="decimal"/>
       <w:formProt w:val="false"/>
       <w:titlePg/>
@@ -930,7 +939,7 @@
 <w:ftr xmlns:o="urn:schemas-microsoft-com:office:office" xmlns:r="http://schemas.openxmlformats.org/officeDocument/2006/relationships" xmlns:v="urn:schemas-microsoft-com:vml" xmlns:w="http://schemas.openxmlformats.org/wordprocessingml/2006/main" xmlns:w10="urn:schemas-microsoft-com:office:word" xmlns:wp="http://schemas.openxmlformats.org/drawingml/2006/wordprocessingDrawing" xmlns:wps="http://schemas.microsoft.com/office/word/2010/wordprocessingShape" xmlns:wpg="http://schemas.microsoft.com/office/word/2010/wordprocessingGroup" xmlns:mc="http://schemas.openxmlformats.org/markup-compatibility/2006" xmlns:wp14="http://schemas.microsoft.com/office/word/2010/wordprocessingDrawing" xmlns:w14="http://schemas.microsoft.com/office/word/2010/wordml" mc:Ignorable="w14 wp14">
   <w:p>
     <w:pPr>
-      <w:pStyle w:val="Normal1"/>
+      <w:pStyle w:val="LOnormal"/>
       <w:pageBreakBefore w:val="false"/>
       <w:rPr/>
     </w:pPr>
@@ -945,9 +954,8 @@
 <w:hdr xmlns:o="urn:schemas-microsoft-com:office:office" xmlns:r="http://schemas.openxmlformats.org/officeDocument/2006/relationships" xmlns:v="urn:schemas-microsoft-com:vml" xmlns:w="http://schemas.openxmlformats.org/wordprocessingml/2006/main" xmlns:w10="urn:schemas-microsoft-com:office:word" xmlns:wp="http://schemas.openxmlformats.org/drawingml/2006/wordprocessingDrawing" xmlns:wps="http://schemas.microsoft.com/office/word/2010/wordprocessingShape" xmlns:wpg="http://schemas.microsoft.com/office/word/2010/wordprocessingGroup" xmlns:mc="http://schemas.openxmlformats.org/markup-compatibility/2006" xmlns:wp14="http://schemas.microsoft.com/office/word/2010/wordprocessingDrawing" xmlns:w14="http://schemas.microsoft.com/office/word/2010/wordml" mc:Ignorable="w14 wp14">
   <w:p>
     <w:pPr>
-      <w:pStyle w:val="Normal1"/>
+      <w:pStyle w:val="LOnormal"/>
       <w:pageBreakBefore w:val="false"/>
-      <w:pBdr/>
       <w:shd w:val="clear" w:fill="auto"/>
       <w:rPr/>
     </w:pPr>
@@ -957,9 +965,8 @@
   </w:p>
   <w:p>
     <w:pPr>
-      <w:pStyle w:val="Normal1"/>
+      <w:pStyle w:val="LOnormal"/>
       <w:pageBreakBefore w:val="false"/>
-      <w:pBdr/>
       <w:shd w:val="clear" w:fill="auto"/>
       <w:rPr/>
     </w:pPr>
@@ -969,9 +976,8 @@
   </w:p>
   <w:p>
     <w:pPr>
-      <w:pStyle w:val="Normal1"/>
+      <w:pStyle w:val="LOnormal"/>
       <w:pageBreakBefore w:val="false"/>
-      <w:pBdr/>
       <w:shd w:val="clear" w:fill="auto"/>
       <w:rPr>
         <w:rFonts w:ascii="Courier New" w:hAnsi="Courier New" w:eastAsia="Courier New" w:cs="Courier New"/>
@@ -1027,7 +1033,7 @@
 <w:hdr xmlns:o="urn:schemas-microsoft-com:office:office" xmlns:r="http://schemas.openxmlformats.org/officeDocument/2006/relationships" xmlns:v="urn:schemas-microsoft-com:vml" xmlns:w="http://schemas.openxmlformats.org/wordprocessingml/2006/main" xmlns:w10="urn:schemas-microsoft-com:office:word" xmlns:wp="http://schemas.openxmlformats.org/drawingml/2006/wordprocessingDrawing" xmlns:wps="http://schemas.microsoft.com/office/word/2010/wordprocessingShape" xmlns:wpg="http://schemas.microsoft.com/office/word/2010/wordprocessingGroup" xmlns:mc="http://schemas.openxmlformats.org/markup-compatibility/2006" xmlns:wp14="http://schemas.microsoft.com/office/word/2010/wordprocessingDrawing" xmlns:w14="http://schemas.microsoft.com/office/word/2010/wordml" mc:Ignorable="w14 wp14">
   <w:p>
     <w:pPr>
-      <w:pStyle w:val="Normal1"/>
+      <w:pStyle w:val="LOnormal"/>
       <w:pageBreakBefore w:val="false"/>
       <w:rPr/>
     </w:pPr>
@@ -1607,6 +1613,7 @@
     <w:qFormat/>
     <w:pPr>
       <w:widowControl/>
+      <w:suppressAutoHyphens w:val="true"/>
       <w:bidi w:val="0"/>
       <w:spacing w:lineRule="auto" w:line="276" w:before="0" w:after="0"/>
       <w:jc w:val="left"/>
@@ -1623,8 +1630,8 @@
   </w:style>
   <w:style w:type="paragraph" w:styleId="Ttulo1">
     <w:name w:val="Heading 1"/>
-    <w:basedOn w:val="Normal1"/>
-    <w:next w:val="Normal1"/>
+    <w:basedOn w:val="LOnormal"/>
+    <w:next w:val="LOnormal"/>
     <w:qFormat/>
     <w:pPr>
       <w:keepNext w:val="true"/>
@@ -1642,8 +1649,8 @@
   </w:style>
   <w:style w:type="paragraph" w:styleId="Ttulo2">
     <w:name w:val="Heading 2"/>
-    <w:basedOn w:val="Normal1"/>
-    <w:next w:val="Normal1"/>
+    <w:basedOn w:val="LOnormal"/>
+    <w:next w:val="LOnormal"/>
     <w:qFormat/>
     <w:pPr>
       <w:keepNext w:val="true"/>
@@ -1659,8 +1666,8 @@
   </w:style>
   <w:style w:type="paragraph" w:styleId="Ttulo3">
     <w:name w:val="Heading 3"/>
-    <w:basedOn w:val="Normal1"/>
-    <w:next w:val="Normal1"/>
+    <w:basedOn w:val="LOnormal"/>
+    <w:next w:val="LOnormal"/>
     <w:qFormat/>
     <w:pPr>
       <w:keepNext w:val="true"/>
@@ -1677,8 +1684,8 @@
   </w:style>
   <w:style w:type="paragraph" w:styleId="Ttulo4">
     <w:name w:val="Heading 4"/>
-    <w:basedOn w:val="Normal1"/>
-    <w:next w:val="Normal1"/>
+    <w:basedOn w:val="LOnormal"/>
+    <w:next w:val="LOnormal"/>
     <w:qFormat/>
     <w:pPr>
       <w:keepNext w:val="true"/>
@@ -1694,8 +1701,8 @@
   </w:style>
   <w:style w:type="paragraph" w:styleId="Ttulo5">
     <w:name w:val="Heading 5"/>
-    <w:basedOn w:val="Normal1"/>
-    <w:next w:val="Normal1"/>
+    <w:basedOn w:val="LOnormal"/>
+    <w:next w:val="LOnormal"/>
     <w:qFormat/>
     <w:pPr>
       <w:keepNext w:val="true"/>
@@ -1711,8 +1718,8 @@
   </w:style>
   <w:style w:type="paragraph" w:styleId="Ttulo6">
     <w:name w:val="Heading 6"/>
-    <w:basedOn w:val="Normal1"/>
-    <w:next w:val="Normal1"/>
+    <w:basedOn w:val="LOnormal"/>
+    <w:next w:val="LOnormal"/>
     <w:qFormat/>
     <w:pPr>
       <w:keepNext w:val="true"/>
@@ -1793,11 +1800,12 @@
       <w:rFonts w:cs="Lucida Sans"/>
     </w:rPr>
   </w:style>
-  <w:style w:type="paragraph" w:styleId="Normal1" w:default="1">
+  <w:style w:type="paragraph" w:styleId="LOnormal" w:default="1">
     <w:name w:val="LO-normal"/>
     <w:qFormat/>
     <w:pPr>
       <w:widowControl/>
+      <w:suppressAutoHyphens w:val="true"/>
       <w:bidi w:val="0"/>
       <w:spacing w:lineRule="auto" w:line="276" w:before="0" w:after="0"/>
       <w:jc w:val="left"/>
@@ -1814,8 +1822,8 @@
   </w:style>
   <w:style w:type="paragraph" w:styleId="Ttulogeneral">
     <w:name w:val="Title"/>
-    <w:basedOn w:val="Normal1"/>
-    <w:next w:val="Normal1"/>
+    <w:basedOn w:val="LOnormal"/>
+    <w:next w:val="LOnormal"/>
     <w:qFormat/>
     <w:pPr>
       <w:keepNext w:val="true"/>
@@ -1833,8 +1841,8 @@
   </w:style>
   <w:style w:type="paragraph" w:styleId="Subttulo">
     <w:name w:val="Subtitle"/>
-    <w:basedOn w:val="Normal1"/>
-    <w:next w:val="Normal1"/>
+    <w:basedOn w:val="LOnormal"/>
+    <w:next w:val="LOnormal"/>
     <w:qFormat/>
     <w:pPr>
       <w:keepNext w:val="true"/>

</xml_diff>